<commit_message>
Add some to pres
</commit_message>
<xml_diff>
--- a/Speech.docx
+++ b/Speech.docx
@@ -1,6 +1,6 @@
 
 <file path=word/document.xml><?xml version="1.0" encoding="utf-8"?>
-<w:document xmlns:wpc="http://schemas.microsoft.com/office/word/2010/wordprocessingCanvas" xmlns:cx="http://schemas.microsoft.com/office/drawing/2014/chartex" xmlns:cx1="http://schemas.microsoft.com/office/drawing/2015/9/8/chartex" xmlns:cx2="http://schemas.microsoft.com/office/drawing/2015/10/21/chartex" xmlns:cx3="http://schemas.microsoft.com/office/drawing/2016/5/9/chartex" xmlns:cx4="http://schemas.microsoft.com/office/drawing/2016/5/10/chartex" xmlns:cx5="http://schemas.microsoft.com/office/drawing/2016/5/11/chartex" xmlns:cx6="http://schemas.microsoft.com/office/drawing/2016/5/12/chartex" xmlns:cx7="http://schemas.microsoft.com/office/drawing/2016/5/13/chartex" xmlns:cx8="http://schemas.microsoft.com/office/drawing/2016/5/14/chartex" xmlns:mc="http://schemas.openxmlformats.org/markup-compatibility/2006" xmlns:aink="http://schemas.microsoft.com/office/drawing/2016/ink" xmlns:am3d="http://schemas.microsoft.com/office/drawing/2017/model3d" xmlns:o="urn:schemas-microsoft-com:office:office" xmlns:oel="http://schemas.microsoft.com/office/2019/extlst" xmlns:r="http://schemas.openxmlformats.org/officeDocument/2006/relationships" xmlns:m="http://schemas.openxmlformats.org/officeDocument/2006/math" xmlns:v="urn:schemas-microsoft-com:vml" xmlns:wp14="http://schemas.microsoft.com/office/word/2010/wordprocessingDrawing" xmlns:wp="http://schemas.openxmlformats.org/drawingml/2006/wordprocessingDrawing" xmlns:w10="urn:schemas-microsoft-com:office:word" xmlns:w="http://schemas.openxmlformats.org/wordprocessingml/2006/main" xmlns:w14="http://schemas.microsoft.com/office/word/2010/wordml" xmlns:w15="http://schemas.microsoft.com/office/word/2012/wordml" xmlns:w16cex="http://schemas.microsoft.com/office/word/2018/wordml/cex" xmlns:w16cid="http://schemas.microsoft.com/office/word/2016/wordml/cid" xmlns:w16="http://schemas.microsoft.com/office/word/2018/wordml" xmlns:w16sdtdh="http://schemas.microsoft.com/office/word/2020/wordml/sdtdatahash" xmlns:w16se="http://schemas.microsoft.com/office/word/2015/wordml/symex" xmlns:wpg="http://schemas.microsoft.com/office/word/2010/wordprocessingGroup" xmlns:wpi="http://schemas.microsoft.com/office/word/2010/wordprocessingInk" xmlns:wne="http://schemas.microsoft.com/office/word/2006/wordml" xmlns:wps="http://schemas.microsoft.com/office/word/2010/wordprocessingShape" mc:Ignorable="w14 w15 w16se w16cid w16 w16cex w16sdtdh wp14">
+<w:document xmlns:wpc="http://schemas.microsoft.com/office/word/2010/wordprocessingCanvas" xmlns:cx="http://schemas.microsoft.com/office/drawing/2014/chartex" xmlns:cx1="http://schemas.microsoft.com/office/drawing/2015/9/8/chartex" xmlns:mc="http://schemas.openxmlformats.org/markup-compatibility/2006" xmlns:o="urn:schemas-microsoft-com:office:office" xmlns:r="http://schemas.openxmlformats.org/officeDocument/2006/relationships" xmlns:m="http://schemas.openxmlformats.org/officeDocument/2006/math" xmlns:v="urn:schemas-microsoft-com:vml" xmlns:wp14="http://schemas.microsoft.com/office/word/2010/wordprocessingDrawing" xmlns:wp="http://schemas.openxmlformats.org/drawingml/2006/wordprocessingDrawing" xmlns:w10="urn:schemas-microsoft-com:office:word" xmlns:w="http://schemas.openxmlformats.org/wordprocessingml/2006/main" xmlns:w14="http://schemas.microsoft.com/office/word/2010/wordml" xmlns:w15="http://schemas.microsoft.com/office/word/2012/wordml" xmlns:w16se="http://schemas.microsoft.com/office/word/2015/wordml/symex" xmlns:wpg="http://schemas.microsoft.com/office/word/2010/wordprocessingGroup" xmlns:wpi="http://schemas.microsoft.com/office/word/2010/wordprocessingInk" xmlns:wne="http://schemas.microsoft.com/office/word/2006/wordml" xmlns:wps="http://schemas.microsoft.com/office/word/2010/wordprocessingShape" mc:Ignorable="w14 w15 w16se wp14">
   <w:body>
     <w:p>
       <w:r>
@@ -27,7 +27,14 @@
           <w:b/>
           <w:bCs/>
         </w:rPr>
-        <w:t>Слайд 1</w:t>
+        <w:t xml:space="preserve">Слайд </w:t>
+      </w:r>
+      <w:r>
+        <w:rPr>
+          <w:b/>
+          <w:bCs/>
+        </w:rPr>
+        <w:t>2</w:t>
       </w:r>
       <w:r>
         <w:rPr>
@@ -121,7 +128,21 @@
           <w:b/>
           <w:bCs/>
         </w:rPr>
-        <w:t>Слайд 2 - Актуальность</w:t>
+        <w:t xml:space="preserve">Слайд </w:t>
+      </w:r>
+      <w:r>
+        <w:rPr>
+          <w:b/>
+          <w:bCs/>
+        </w:rPr>
+        <w:t>3</w:t>
+      </w:r>
+      <w:r>
+        <w:rPr>
+          <w:b/>
+          <w:bCs/>
+        </w:rPr>
+        <w:t xml:space="preserve"> - Актуальность</w:t>
       </w:r>
     </w:p>
     <w:p>
@@ -163,14 +184,12 @@
       <w:r>
         <w:t xml:space="preserve">По данным на 2018 год, количество </w:t>
       </w:r>
-      <w:proofErr w:type="spellStart"/>
       <w:r>
         <w:rPr>
           <w:lang w:val="en-GB"/>
         </w:rPr>
         <w:t>iot</w:t>
       </w:r>
-      <w:proofErr w:type="spellEnd"/>
       <w:r>
         <w:t>-</w:t>
       </w:r>
@@ -248,7 +267,14 @@
           <w:b/>
           <w:bCs/>
         </w:rPr>
-        <w:t>Слайд 3 – Нелинейность УМ</w:t>
+        <w:t>Слайд 4</w:t>
+      </w:r>
+      <w:r>
+        <w:rPr>
+          <w:b/>
+          <w:bCs/>
+        </w:rPr>
+        <w:t xml:space="preserve"> – Нелинейность УМ</w:t>
       </w:r>
     </w:p>
     <w:p>
@@ -289,7 +315,14 @@
           <w:b/>
           <w:bCs/>
         </w:rPr>
-        <w:t>Слайд 4 – Искажение сигнала</w:t>
+        <w:t>Слайд 5</w:t>
+      </w:r>
+      <w:r>
+        <w:rPr>
+          <w:b/>
+          <w:bCs/>
+        </w:rPr>
+        <w:t xml:space="preserve"> – Искажение сигнала</w:t>
       </w:r>
     </w:p>
     <w:p>
@@ -374,7 +407,21 @@
           <w:b/>
           <w:bCs/>
         </w:rPr>
-        <w:t xml:space="preserve">Слайд 5 – Модель </w:t>
+        <w:t xml:space="preserve">Слайд </w:t>
+      </w:r>
+      <w:r>
+        <w:rPr>
+          <w:b/>
+          <w:bCs/>
+        </w:rPr>
+        <w:t>6</w:t>
+      </w:r>
+      <w:r>
+        <w:rPr>
+          <w:b/>
+          <w:bCs/>
+        </w:rPr>
+        <w:t xml:space="preserve"> – Модель </w:t>
       </w:r>
       <w:proofErr w:type="spellStart"/>
       <w:r>
@@ -409,384 +456,406 @@
       </w:r>
     </w:p>
     <w:p>
-      <w:pPr>
-        <w:rPr>
-          <w:lang w:val="en-GB"/>
-        </w:rPr>
-      </w:pPr>
       <w:r>
         <w:t xml:space="preserve">Функция </w:t>
       </w:r>
+      <w:r>
+        <w:rPr>
+          <w:lang w:val="en-GB"/>
+        </w:rPr>
+        <w:t>Famam</w:t>
+      </w:r>
+      <w:r>
+        <w:t xml:space="preserve"> </w:t>
+      </w:r>
+      <w:r>
+        <w:t xml:space="preserve">описывает амплитудное искажение, х – входная амплитуда, </w:t>
+      </w:r>
+      <w:r>
+        <w:rPr>
+          <w:lang w:val="en-GB"/>
+        </w:rPr>
+        <w:t>famam</w:t>
+      </w:r>
+      <w:r>
+        <w:t xml:space="preserve"> </w:t>
+      </w:r>
+      <w:r>
+        <w:t>–</w:t>
+      </w:r>
+      <w:r>
+        <w:t xml:space="preserve"> </w:t>
+      </w:r>
+      <w:r>
+        <w:t xml:space="preserve">выходная амплитуда. </w:t>
+      </w:r>
+      <w:r>
+        <w:rPr>
+          <w:lang w:val="en-GB"/>
+        </w:rPr>
+        <w:t>G</w:t>
+      </w:r>
+      <w:r>
+        <w:t xml:space="preserve"> </w:t>
+      </w:r>
+      <w:r>
+        <w:t>–</w:t>
+      </w:r>
+      <w:r>
+        <w:t xml:space="preserve"> </w:t>
+      </w:r>
+      <w:proofErr w:type="gramStart"/>
+      <w:r>
+        <w:t>коэффициент</w:t>
+      </w:r>
+      <w:proofErr w:type="gramEnd"/>
+      <w:r>
+        <w:t xml:space="preserve"> усиления слабого сигнала</w:t>
+      </w:r>
+      <w:r>
+        <w:t xml:space="preserve">, </w:t>
+      </w:r>
+      <w:r>
+        <w:rPr>
+          <w:lang w:val="en-GB"/>
+        </w:rPr>
+        <w:t>V</w:t>
+      </w:r>
+      <w:r>
+        <w:t>_</w:t>
+      </w:r>
+      <w:r>
+        <w:rPr>
+          <w:lang w:val="en-GB"/>
+        </w:rPr>
+        <w:t>sat</w:t>
+      </w:r>
+      <w:r>
+        <w:t xml:space="preserve"> – напряжение насыщения</w:t>
+      </w:r>
+    </w:p>
+    <w:p>
       <w:proofErr w:type="spellStart"/>
       <w:r>
         <w:rPr>
-          <w:lang w:val="en-GB"/>
-        </w:rPr>
-        <w:t>Famam</w:t>
+          <w:lang w:val="en-US"/>
+        </w:rPr>
+        <w:t>Fampm</w:t>
       </w:r>
       <w:proofErr w:type="spellEnd"/>
       <w:r>
         <w:t xml:space="preserve"> </w:t>
       </w:r>
       <w:r>
-        <w:t xml:space="preserve">описывает амплитудное искажение, х – входная амплитуда, </w:t>
+        <w:t>описывает фазовые искажения, а именно сдвиг фазы выходного сигнала относительно входного в зависимости от амплитуды.</w:t>
+      </w:r>
+    </w:p>
+    <w:p>
+      <w:r>
+        <w:t>Для примера з</w:t>
+      </w:r>
+      <w:r>
+        <w:t>десь показан график амплитудной характеристики в зависимости от параметра р. Чем больше значение р, тем ближе усилитель к линейному.</w:t>
+      </w:r>
+    </w:p>
+    <w:p>
+      <w:r>
+        <w:t xml:space="preserve">В качестве </w:t>
+      </w:r>
+      <w:r>
+        <w:t xml:space="preserve">базовых </w:t>
+      </w:r>
+      <w:r>
+        <w:t>параметров модели были выбраны предложенные Нокиа в одном из исследований для диапазона 30-70 ГГц.</w:t>
+      </w:r>
+      <w:r>
+        <w:t xml:space="preserve"> Соответствующие значения параметров приведены в углу.</w:t>
+      </w:r>
+      <w:bookmarkStart w:id="0" w:name="_GoBack"/>
+      <w:bookmarkEnd w:id="0"/>
+    </w:p>
+    <w:p/>
+    <w:p>
+      <w:pPr>
+        <w:rPr>
+          <w:b/>
+          <w:bCs/>
+        </w:rPr>
+      </w:pPr>
+      <w:r>
+        <w:rPr>
+          <w:b/>
+          <w:bCs/>
+        </w:rPr>
+        <w:t>Слайд 7</w:t>
+      </w:r>
+      <w:r>
+        <w:rPr>
+          <w:b/>
+          <w:bCs/>
+        </w:rPr>
+        <w:t xml:space="preserve"> – модель 100-200</w:t>
+      </w:r>
+    </w:p>
+    <w:p>
+      <w:r>
+        <w:t xml:space="preserve">В связи с расширением диапазона </w:t>
+      </w:r>
+      <w:r>
+        <w:rPr>
+          <w:lang w:val="en-GB"/>
+        </w:rPr>
+        <w:t>FR</w:t>
+      </w:r>
+      <w:r>
+        <w:t>2</w:t>
+      </w:r>
+      <w:r>
+        <w:t xml:space="preserve"> в миллиметровые волны, модель Нокиа не покрывает все интересующие частоты. Необходима модель для 100-200 ГГц. Нами были исследованы последние исследования в области создания твердотельных усилителей мощности.</w:t>
+      </w:r>
+    </w:p>
+    <w:p>
+      <w:r>
+        <w:t xml:space="preserve">На графике приведены характеристики усилителей для различных значений несущей частоты из разных работ. </w:t>
+      </w:r>
+    </w:p>
+    <w:p>
+      <w:r>
+        <w:t xml:space="preserve">Про модель 100-200 </w:t>
+      </w:r>
+      <w:proofErr w:type="gramStart"/>
+      <w:r>
+        <w:t>ГГц….</w:t>
+      </w:r>
+      <w:proofErr w:type="gramEnd"/>
+      <w:r>
+        <w:t>.</w:t>
+      </w:r>
+    </w:p>
+    <w:p/>
+    <w:p>
+      <w:pPr>
+        <w:rPr>
+          <w:b/>
+          <w:bCs/>
+        </w:rPr>
+      </w:pPr>
+      <w:r>
+        <w:rPr>
+          <w:b/>
+          <w:bCs/>
+        </w:rPr>
+        <w:t xml:space="preserve">Слайд </w:t>
+      </w:r>
+      <w:r>
+        <w:rPr>
+          <w:b/>
+          <w:bCs/>
+        </w:rPr>
+        <w:t>8</w:t>
+      </w:r>
+      <w:r>
+        <w:rPr>
+          <w:b/>
+          <w:bCs/>
+        </w:rPr>
+        <w:t xml:space="preserve"> – </w:t>
+      </w:r>
+      <w:r>
+        <w:rPr>
+          <w:b/>
+          <w:bCs/>
+          <w:lang w:val="en-GB"/>
+        </w:rPr>
+        <w:t>LLS</w:t>
+      </w:r>
+      <w:r>
+        <w:rPr>
+          <w:b/>
+          <w:bCs/>
+        </w:rPr>
+        <w:t xml:space="preserve"> </w:t>
+      </w:r>
+    </w:p>
+    <w:p>
+      <w:r>
+        <w:t xml:space="preserve">Для моделирования системы использовался симулятор канального уровня </w:t>
+      </w:r>
+      <w:r>
+        <w:rPr>
+          <w:lang w:val="en-US"/>
+        </w:rPr>
+        <w:t>LLS</w:t>
+      </w:r>
+      <w:r>
+        <w:t xml:space="preserve"> на </w:t>
+      </w:r>
+      <w:r>
+        <w:rPr>
+          <w:lang w:val="en-GB"/>
+        </w:rPr>
+        <w:t>Matlab</w:t>
+      </w:r>
+      <w:r>
+        <w:t xml:space="preserve">. </w:t>
+      </w:r>
+      <w:r>
+        <w:t>Обобщенная схема</w:t>
+      </w:r>
+      <w:r>
+        <w:t xml:space="preserve"> </w:t>
+      </w:r>
+      <w:r>
+        <w:t xml:space="preserve">симулятора приведена на слайде. </w:t>
+      </w:r>
+    </w:p>
+    <w:p>
+      <w:r>
+        <w:t>Описание ЛЛС…</w:t>
+      </w:r>
+    </w:p>
+    <w:p>
+      <w:r>
+        <w:t>Описанная ранее модель усилителя была имплементирована в симулятор.</w:t>
+      </w:r>
+    </w:p>
+    <w:p/>
+    <w:p>
+      <w:pPr>
+        <w:rPr>
+          <w:b/>
+          <w:bCs/>
+        </w:rPr>
+      </w:pPr>
+      <w:r>
+        <w:rPr>
+          <w:b/>
+          <w:bCs/>
+        </w:rPr>
+        <w:t>Слайд 9</w:t>
+      </w:r>
+      <w:r>
+        <w:rPr>
+          <w:b/>
+          <w:bCs/>
+        </w:rPr>
+        <w:t xml:space="preserve"> - Сигналы</w:t>
+      </w:r>
+    </w:p>
+    <w:p>
+      <w:r>
+        <w:t xml:space="preserve">Для симуляций были выбраны два основных сигнала – </w:t>
+      </w:r>
+      <w:r>
+        <w:rPr>
+          <w:lang w:val="en-GB"/>
+        </w:rPr>
+        <w:t>OFDM</w:t>
+      </w:r>
+      <w:r>
+        <w:t xml:space="preserve"> </w:t>
+      </w:r>
+      <w:r>
+        <w:t xml:space="preserve">и </w:t>
+      </w:r>
+      <w:r>
+        <w:rPr>
+          <w:lang w:val="en-US"/>
+        </w:rPr>
+        <w:t>DFT</w:t>
+      </w:r>
+      <w:r>
+        <w:t>-</w:t>
+      </w:r>
+      <w:r>
+        <w:rPr>
+          <w:lang w:val="en-US"/>
+        </w:rPr>
+        <w:t>s</w:t>
+      </w:r>
+      <w:r>
+        <w:t>-</w:t>
+      </w:r>
+      <w:r>
+        <w:rPr>
+          <w:lang w:val="en-US"/>
+        </w:rPr>
+        <w:t>OFDM</w:t>
+      </w:r>
+      <w:r>
+        <w:t xml:space="preserve">. </w:t>
+      </w:r>
+      <w:r>
+        <w:t xml:space="preserve">Принципиальная схема генерации этих сигналов приведена на слайде. Дфтс отличается от </w:t>
       </w:r>
       <w:proofErr w:type="spellStart"/>
       <w:r>
-        <w:rPr>
-          <w:lang w:val="en-GB"/>
-        </w:rPr>
-        <w:t>famam</w:t>
+        <w:t>офдм</w:t>
       </w:r>
       <w:proofErr w:type="spellEnd"/>
       <w:r>
+        <w:t xml:space="preserve"> сигнала наличием предварительного кодирования при помощи </w:t>
+      </w:r>
+      <w:proofErr w:type="spellStart"/>
+      <w:r>
+        <w:t>фурье</w:t>
+      </w:r>
+      <w:proofErr w:type="spellEnd"/>
+      <w:r>
+        <w:t xml:space="preserve"> преобразования на ограниченном количестве </w:t>
+      </w:r>
+      <w:proofErr w:type="spellStart"/>
+      <w:r>
+        <w:t>поднесущих</w:t>
+      </w:r>
+      <w:proofErr w:type="spellEnd"/>
+      <w:r>
+        <w:t>.</w:t>
+      </w:r>
+    </w:p>
+    <w:p/>
+    <w:p>
+      <w:pPr>
+        <w:rPr>
+          <w:b/>
+          <w:bCs/>
+        </w:rPr>
+      </w:pPr>
+      <w:r>
+        <w:rPr>
+          <w:b/>
+          <w:bCs/>
+        </w:rPr>
+        <w:t>Слайд 10</w:t>
+      </w:r>
+      <w:r>
+        <w:rPr>
+          <w:b/>
+          <w:bCs/>
+        </w:rPr>
+        <w:t xml:space="preserve"> - Искажения</w:t>
+      </w:r>
+    </w:p>
+    <w:p>
+      <w:r>
+        <w:t xml:space="preserve">В результате реализации усилителя в </w:t>
+      </w:r>
+      <w:r>
+        <w:rPr>
+          <w:lang w:val="en-GB"/>
+        </w:rPr>
+        <w:t>LLS</w:t>
+      </w:r>
+      <w:r>
         <w:t xml:space="preserve"> </w:t>
       </w:r>
       <w:r>
-        <w:t>–</w:t>
-      </w:r>
-      <w:r>
-        <w:t xml:space="preserve"> </w:t>
-      </w:r>
-      <w:r>
-        <w:t xml:space="preserve">выходная амплитуда. </w:t>
-      </w:r>
-      <w:r>
-        <w:rPr>
-          <w:lang w:val="en-GB"/>
-        </w:rPr>
-        <w:t xml:space="preserve">G - </w:t>
-      </w:r>
-      <w:proofErr w:type="gramStart"/>
-      <w:r>
-        <w:rPr>
-          <w:lang w:val="en-GB"/>
-        </w:rPr>
-        <w:t>…..</w:t>
-      </w:r>
-      <w:proofErr w:type="gramEnd"/>
-      <w:r>
-        <w:rPr>
-          <w:lang w:val="en-GB"/>
-        </w:rPr>
-        <w:t xml:space="preserve">, </w:t>
-      </w:r>
-      <w:proofErr w:type="spellStart"/>
-      <w:r>
-        <w:rPr>
-          <w:lang w:val="en-GB"/>
-        </w:rPr>
-        <w:t>V_sat</w:t>
-      </w:r>
-      <w:proofErr w:type="spellEnd"/>
-      <w:r>
-        <w:rPr>
-          <w:lang w:val="en-GB"/>
-        </w:rPr>
-        <w:t xml:space="preserve"> - …..</w:t>
-      </w:r>
-    </w:p>
-    <w:p>
-      <w:proofErr w:type="spellStart"/>
-      <w:r>
-        <w:rPr>
-          <w:lang w:val="en-US"/>
-        </w:rPr>
-        <w:t>Fampm</w:t>
-      </w:r>
-      <w:proofErr w:type="spellEnd"/>
-      <w:r>
-        <w:t xml:space="preserve"> </w:t>
-      </w:r>
-      <w:r>
-        <w:t>описывает фазовые искажения, а именно сдвиг фазы выходного сигнала относительно входного в зависимости от амплитуды.</w:t>
-      </w:r>
-    </w:p>
-    <w:p>
-      <w:r>
-        <w:t>Здесь показан график амплитудной характеристики в зависимости от параметра р. Чем больше значение р, тем ближе усилитель к линейному.</w:t>
-      </w:r>
-    </w:p>
-    <w:p>
-      <w:r>
-        <w:t>В качестве параметров модели были выбраны параметры, предложенные Нокиа в одном из исследований для диапазона 30-70 ГГц.</w:t>
-      </w:r>
-    </w:p>
-    <w:p>
-      <w:r>
-        <w:t>Про модель Нокии….</w:t>
-      </w:r>
-    </w:p>
-    <w:p/>
-    <w:p>
-      <w:pPr>
-        <w:rPr>
-          <w:b/>
-          <w:bCs/>
-        </w:rPr>
-      </w:pPr>
-      <w:r>
-        <w:rPr>
-          <w:b/>
-          <w:bCs/>
-        </w:rPr>
-        <w:t>Слайд 6 – модель 100-200</w:t>
-      </w:r>
-    </w:p>
-    <w:p>
-      <w:r>
-        <w:t xml:space="preserve">В связи с расширением диапазона </w:t>
-      </w:r>
-      <w:r>
-        <w:rPr>
-          <w:lang w:val="en-GB"/>
-        </w:rPr>
-        <w:t>FR</w:t>
-      </w:r>
-      <w:r>
-        <w:t>2</w:t>
-      </w:r>
-      <w:r>
-        <w:t xml:space="preserve"> в миллиметровые волны, модель Нокиа не покрывает все интересующие частоты. Необходима модель для 100-200 ГГц. Нами были исследованы последние исследования в области создания твердотельных усилителей мощности.</w:t>
-      </w:r>
-    </w:p>
-    <w:p>
-      <w:pPr>
-        <w:rPr>
-          <w:lang w:val="en-US"/>
-        </w:rPr>
-      </w:pPr>
-      <w:r>
-        <w:t xml:space="preserve">На графике приведены характеристики усилителей для различных значений несущей частоты из разных работ. </w:t>
-      </w:r>
-    </w:p>
-    <w:p>
-      <w:r>
-        <w:t xml:space="preserve">Про модель 100-200 </w:t>
-      </w:r>
-      <w:proofErr w:type="gramStart"/>
-      <w:r>
-        <w:t>ГГц….</w:t>
-      </w:r>
-      <w:proofErr w:type="gramEnd"/>
-      <w:r>
-        <w:t>.</w:t>
-      </w:r>
-    </w:p>
-    <w:p/>
-    <w:p>
-      <w:pPr>
-        <w:rPr>
-          <w:b/>
-          <w:bCs/>
-          <w:lang w:val="en-US"/>
-        </w:rPr>
-      </w:pPr>
-      <w:r>
-        <w:rPr>
-          <w:b/>
-          <w:bCs/>
-        </w:rPr>
-        <w:t xml:space="preserve">Слайд 7 – </w:t>
-      </w:r>
-      <w:r>
-        <w:rPr>
-          <w:b/>
-          <w:bCs/>
-          <w:lang w:val="en-GB"/>
-        </w:rPr>
-        <w:t xml:space="preserve">LLS </w:t>
-      </w:r>
-    </w:p>
-    <w:p>
-      <w:r>
-        <w:t xml:space="preserve">Для моделирования системы использовался симулятор канального уровня </w:t>
-      </w:r>
-      <w:r>
-        <w:rPr>
-          <w:lang w:val="en-US"/>
-        </w:rPr>
-        <w:t>LLS</w:t>
-      </w:r>
-      <w:r>
-        <w:t xml:space="preserve"> на </w:t>
-      </w:r>
-      <w:proofErr w:type="spellStart"/>
-      <w:r>
-        <w:rPr>
-          <w:lang w:val="en-GB"/>
-        </w:rPr>
-        <w:t>Matlab</w:t>
-      </w:r>
-      <w:proofErr w:type="spellEnd"/>
-      <w:r>
-        <w:t xml:space="preserve">. </w:t>
-      </w:r>
-      <w:r>
-        <w:t>Обобщенная схема</w:t>
-      </w:r>
-      <w:r>
-        <w:rPr>
-          <w:lang w:val="en-US"/>
-        </w:rPr>
-        <w:t xml:space="preserve"> </w:t>
-      </w:r>
-      <w:r>
-        <w:t xml:space="preserve">симулятора приведена на слайде. </w:t>
-      </w:r>
-    </w:p>
-    <w:p>
-      <w:r>
-        <w:t>Описание ЛЛС…</w:t>
-      </w:r>
-    </w:p>
-    <w:p>
-      <w:r>
-        <w:t>Описанная ранее модель усилителя была имплементирована в симулятор.</w:t>
-      </w:r>
-    </w:p>
-    <w:p/>
-    <w:p>
-      <w:pPr>
-        <w:rPr>
-          <w:b/>
-          <w:bCs/>
-        </w:rPr>
-      </w:pPr>
-      <w:r>
-        <w:rPr>
-          <w:b/>
-          <w:bCs/>
-        </w:rPr>
-        <w:t>Слайд 8 - Сигналы</w:t>
-      </w:r>
-    </w:p>
-    <w:p>
-      <w:pPr>
-        <w:rPr>
-          <w:lang w:val="en-US"/>
-        </w:rPr>
-      </w:pPr>
-      <w:r>
-        <w:t xml:space="preserve">Для симуляций были выбраны два основных сигнала – </w:t>
-      </w:r>
-      <w:r>
-        <w:rPr>
-          <w:lang w:val="en-GB"/>
-        </w:rPr>
-        <w:t>OFDM</w:t>
-      </w:r>
-      <w:r>
-        <w:t xml:space="preserve"> </w:t>
-      </w:r>
-      <w:r>
-        <w:t xml:space="preserve">и </w:t>
-      </w:r>
-      <w:r>
-        <w:rPr>
-          <w:lang w:val="en-US"/>
-        </w:rPr>
-        <w:t>DFT</w:t>
-      </w:r>
-      <w:r>
-        <w:t>-</w:t>
-      </w:r>
-      <w:r>
-        <w:rPr>
-          <w:lang w:val="en-US"/>
-        </w:rPr>
-        <w:t>s</w:t>
-      </w:r>
-      <w:r>
-        <w:t>-</w:t>
-      </w:r>
-      <w:r>
-        <w:rPr>
-          <w:lang w:val="en-US"/>
-        </w:rPr>
-        <w:t>OFDM</w:t>
-      </w:r>
-      <w:r>
-        <w:t xml:space="preserve">. </w:t>
-      </w:r>
-      <w:r>
-        <w:t xml:space="preserve">Принципиальная схема генерации этих сигналов приведена на слайде. </w:t>
-      </w:r>
-      <w:proofErr w:type="spellStart"/>
-      <w:r>
-        <w:t>Дфтс</w:t>
-      </w:r>
-      <w:proofErr w:type="spellEnd"/>
-      <w:r>
-        <w:t xml:space="preserve"> отличается от </w:t>
-      </w:r>
-      <w:proofErr w:type="spellStart"/>
-      <w:r>
-        <w:t>офдм</w:t>
-      </w:r>
-      <w:proofErr w:type="spellEnd"/>
-      <w:r>
-        <w:t xml:space="preserve"> сигнала наличием предварительного кодирования при помощи </w:t>
-      </w:r>
-      <w:proofErr w:type="spellStart"/>
-      <w:r>
-        <w:t>фурье</w:t>
-      </w:r>
-      <w:proofErr w:type="spellEnd"/>
-      <w:r>
-        <w:t xml:space="preserve"> преобразования на ограниченном количестве </w:t>
-      </w:r>
-      <w:proofErr w:type="spellStart"/>
-      <w:r>
-        <w:t>поднесущих</w:t>
-      </w:r>
-      <w:proofErr w:type="spellEnd"/>
-      <w:r>
-        <w:t>.</w:t>
-      </w:r>
-    </w:p>
-    <w:p>
-      <w:pPr>
-        <w:rPr>
-          <w:lang w:val="en-US"/>
-        </w:rPr>
-      </w:pPr>
-    </w:p>
-    <w:p>
-      <w:pPr>
-        <w:rPr>
-          <w:b/>
-          <w:bCs/>
-        </w:rPr>
-      </w:pPr>
-      <w:r>
-        <w:rPr>
-          <w:b/>
-          <w:bCs/>
-        </w:rPr>
-        <w:t>Слайд 9 - Искажения</w:t>
+        <w:t xml:space="preserve">были получены следующие результаты. </w:t>
       </w:r>
     </w:p>
     <w:p>
       <w:r>
         <w:lastRenderedPageBreak/>
-        <w:t xml:space="preserve">В результате реализации усилителя в </w:t>
-      </w:r>
-      <w:r>
-        <w:rPr>
-          <w:lang w:val="en-GB"/>
-        </w:rPr>
-        <w:t>LLS</w:t>
-      </w:r>
-      <w:r>
-        <w:t xml:space="preserve"> </w:t>
-      </w:r>
-      <w:r>
-        <w:t xml:space="preserve">были получены следующие результаты. </w:t>
-      </w:r>
-    </w:p>
-    <w:p>
-      <w:r>
         <w:t xml:space="preserve">Описание искажения </w:t>
       </w:r>
       <w:proofErr w:type="gramStart"/>
@@ -812,7 +881,21 @@
           <w:b/>
           <w:bCs/>
         </w:rPr>
-        <w:t>Слайд 10 – обзор методов компенсации</w:t>
+        <w:t>Слайд 1</w:t>
+      </w:r>
+      <w:r>
+        <w:rPr>
+          <w:b/>
+          <w:bCs/>
+        </w:rPr>
+        <w:t>1</w:t>
+      </w:r>
+      <w:r>
+        <w:rPr>
+          <w:b/>
+          <w:bCs/>
+        </w:rPr>
+        <w:t xml:space="preserve"> – обзор методов компенсации</w:t>
       </w:r>
     </w:p>
     <w:p/>
@@ -830,7 +913,7 @@
 </file>
 
 <file path=word/numbering.xml><?xml version="1.0" encoding="utf-8"?>
-<w:numbering xmlns:wpc="http://schemas.microsoft.com/office/word/2010/wordprocessingCanvas" xmlns:cx="http://schemas.microsoft.com/office/drawing/2014/chartex" xmlns:cx1="http://schemas.microsoft.com/office/drawing/2015/9/8/chartex" xmlns:cx2="http://schemas.microsoft.com/office/drawing/2015/10/21/chartex" xmlns:cx3="http://schemas.microsoft.com/office/drawing/2016/5/9/chartex" xmlns:cx4="http://schemas.microsoft.com/office/drawing/2016/5/10/chartex" xmlns:cx5="http://schemas.microsoft.com/office/drawing/2016/5/11/chartex" xmlns:cx6="http://schemas.microsoft.com/office/drawing/2016/5/12/chartex" xmlns:cx7="http://schemas.microsoft.com/office/drawing/2016/5/13/chartex" xmlns:cx8="http://schemas.microsoft.com/office/drawing/2016/5/14/chartex" xmlns:mc="http://schemas.openxmlformats.org/markup-compatibility/2006" xmlns:aink="http://schemas.microsoft.com/office/drawing/2016/ink" xmlns:am3d="http://schemas.microsoft.com/office/drawing/2017/model3d" xmlns:o="urn:schemas-microsoft-com:office:office" xmlns:oel="http://schemas.microsoft.com/office/2019/extlst" xmlns:r="http://schemas.openxmlformats.org/officeDocument/2006/relationships" xmlns:m="http://schemas.openxmlformats.org/officeDocument/2006/math" xmlns:v="urn:schemas-microsoft-com:vml" xmlns:wp14="http://schemas.microsoft.com/office/word/2010/wordprocessingDrawing" xmlns:wp="http://schemas.openxmlformats.org/drawingml/2006/wordprocessingDrawing" xmlns:w10="urn:schemas-microsoft-com:office:word" xmlns:w="http://schemas.openxmlformats.org/wordprocessingml/2006/main" xmlns:w14="http://schemas.microsoft.com/office/word/2010/wordml" xmlns:w15="http://schemas.microsoft.com/office/word/2012/wordml" xmlns:w16cex="http://schemas.microsoft.com/office/word/2018/wordml/cex" xmlns:w16cid="http://schemas.microsoft.com/office/word/2016/wordml/cid" xmlns:w16="http://schemas.microsoft.com/office/word/2018/wordml" xmlns:w16sdtdh="http://schemas.microsoft.com/office/word/2020/wordml/sdtdatahash" xmlns:w16se="http://schemas.microsoft.com/office/word/2015/wordml/symex" xmlns:wpg="http://schemas.microsoft.com/office/word/2010/wordprocessingGroup" xmlns:wpi="http://schemas.microsoft.com/office/word/2010/wordprocessingInk" xmlns:wne="http://schemas.microsoft.com/office/word/2006/wordml" xmlns:wps="http://schemas.microsoft.com/office/word/2010/wordprocessingShape" mc:Ignorable="w14 w15 w16se w16cid w16 w16cex w16sdtdh wp14">
+<w:numbering xmlns:wpc="http://schemas.microsoft.com/office/word/2010/wordprocessingCanvas" xmlns:cx="http://schemas.microsoft.com/office/drawing/2014/chartex" xmlns:cx1="http://schemas.microsoft.com/office/drawing/2015/9/8/chartex" xmlns:mc="http://schemas.openxmlformats.org/markup-compatibility/2006" xmlns:o="urn:schemas-microsoft-com:office:office" xmlns:r="http://schemas.openxmlformats.org/officeDocument/2006/relationships" xmlns:m="http://schemas.openxmlformats.org/officeDocument/2006/math" xmlns:v="urn:schemas-microsoft-com:vml" xmlns:wp14="http://schemas.microsoft.com/office/word/2010/wordprocessingDrawing" xmlns:wp="http://schemas.openxmlformats.org/drawingml/2006/wordprocessingDrawing" xmlns:w10="urn:schemas-microsoft-com:office:word" xmlns:w="http://schemas.openxmlformats.org/wordprocessingml/2006/main" xmlns:w14="http://schemas.microsoft.com/office/word/2010/wordml" xmlns:w15="http://schemas.microsoft.com/office/word/2012/wordml" xmlns:w16se="http://schemas.microsoft.com/office/word/2015/wordml/symex" xmlns:wpg="http://schemas.microsoft.com/office/word/2010/wordprocessingGroup" xmlns:wpi="http://schemas.microsoft.com/office/word/2010/wordprocessingInk" xmlns:wne="http://schemas.microsoft.com/office/word/2006/wordml" xmlns:wps="http://schemas.microsoft.com/office/word/2010/wordprocessingShape" mc:Ignorable="w14 w15 w16se wp14">
   <w:abstractNum w:abstractNumId="0" w15:restartNumberingAfterBreak="0">
     <w:nsid w:val="54DA77F9"/>
     <w:multiLevelType w:val="hybridMultilevel"/>
@@ -920,14 +1003,14 @@
       </w:pPr>
     </w:lvl>
   </w:abstractNum>
-  <w:num w:numId="1" w16cid:durableId="260839636">
+  <w:num w:numId="1">
     <w:abstractNumId w:val="0"/>
   </w:num>
 </w:numbering>
 </file>
 
 <file path=word/styles.xml><?xml version="1.0" encoding="utf-8"?>
-<w:styles xmlns:mc="http://schemas.openxmlformats.org/markup-compatibility/2006" xmlns:r="http://schemas.openxmlformats.org/officeDocument/2006/relationships" xmlns:w="http://schemas.openxmlformats.org/wordprocessingml/2006/main" xmlns:w14="http://schemas.microsoft.com/office/word/2010/wordml" xmlns:w15="http://schemas.microsoft.com/office/word/2012/wordml" xmlns:w16cex="http://schemas.microsoft.com/office/word/2018/wordml/cex" xmlns:w16cid="http://schemas.microsoft.com/office/word/2016/wordml/cid" xmlns:w16="http://schemas.microsoft.com/office/word/2018/wordml" xmlns:w16sdtdh="http://schemas.microsoft.com/office/word/2020/wordml/sdtdatahash" xmlns:w16se="http://schemas.microsoft.com/office/word/2015/wordml/symex" mc:Ignorable="w14 w15 w16se w16cid w16 w16cex w16sdtdh">
+<w:styles xmlns:mc="http://schemas.openxmlformats.org/markup-compatibility/2006" xmlns:r="http://schemas.openxmlformats.org/officeDocument/2006/relationships" xmlns:w="http://schemas.openxmlformats.org/wordprocessingml/2006/main" xmlns:w14="http://schemas.microsoft.com/office/word/2010/wordml" xmlns:w15="http://schemas.microsoft.com/office/word/2012/wordml" xmlns:w16se="http://schemas.microsoft.com/office/word/2015/wordml/symex" mc:Ignorable="w14 w15 w16se">
   <w:docDefaults>
     <w:rPrDefault>
       <w:rPr>
@@ -943,7 +1026,7 @@
       </w:pPr>
     </w:pPrDefault>
   </w:docDefaults>
-  <w:latentStyles w:defLockedState="0" w:defUIPriority="99" w:defSemiHidden="0" w:defUnhideWhenUsed="0" w:defQFormat="0" w:count="376">
+  <w:latentStyles w:defLockedState="0" w:defUIPriority="99" w:defSemiHidden="0" w:defUnhideWhenUsed="0" w:defQFormat="0" w:count="371">
     <w:lsdException w:name="Normal" w:uiPriority="0" w:qFormat="1"/>
     <w:lsdException w:name="heading 1" w:uiPriority="9" w:qFormat="1"/>
     <w:lsdException w:name="heading 2" w:semiHidden="1" w:uiPriority="9" w:unhideWhenUsed="1" w:qFormat="1"/>
@@ -1315,11 +1398,6 @@
     <w:lsdException w:name="List Table 5 Dark Accent 6" w:uiPriority="50"/>
     <w:lsdException w:name="List Table 6 Colorful Accent 6" w:uiPriority="51"/>
     <w:lsdException w:name="List Table 7 Colorful Accent 6" w:uiPriority="52"/>
-    <w:lsdException w:name="Mention" w:semiHidden="1" w:unhideWhenUsed="1"/>
-    <w:lsdException w:name="Smart Hyperlink" w:semiHidden="1" w:unhideWhenUsed="1"/>
-    <w:lsdException w:name="Hashtag" w:semiHidden="1" w:unhideWhenUsed="1"/>
-    <w:lsdException w:name="Unresolved Mention" w:semiHidden="1" w:unhideWhenUsed="1"/>
-    <w:lsdException w:name="Smart Link" w:semiHidden="1" w:unhideWhenUsed="1"/>
   </w:latentStyles>
   <w:style w:type="paragraph" w:default="1" w:styleId="a">
     <w:name w:val="Normal"/>
@@ -1328,6 +1406,7 @@
   <w:style w:type="character" w:default="1" w:styleId="a0">
     <w:name w:val="Default Paragraph Font"/>
     <w:uiPriority w:val="1"/>
+    <w:semiHidden/>
     <w:unhideWhenUsed/>
   </w:style>
   <w:style w:type="table" w:default="1" w:styleId="a1">

</xml_diff>